<commit_message>
Resaved The Cursed Knight intro script
</commit_message>
<xml_diff>
--- a/Assets/Scripts/The Cursed Knight intro.docx
+++ b/Assets/Scripts/The Cursed Knight intro.docx
@@ -41,7 +41,21 @@
           <w:sz w:val="24"/>
           <w:szCs w:val="24"/>
         </w:rPr>
-        <w:t>, if not all his life, Arthur had never felt content. He had always wished to have more strength to battle with the elements around him. The world can be difficult to reckon with when you lack confidence and courage. So, Arthur took it upon himself to search for a way to change this, and to change it quickly.</w:t>
+        <w:t xml:space="preserve">, Arthur had never felt content. He had always wished to have more strength to </w:t>
+      </w:r>
+      <w:r>
+        <w:rPr>
+          <w:sz w:val="24"/>
+          <w:szCs w:val="24"/>
+        </w:rPr>
+        <w:t>fight</w:t>
+      </w:r>
+      <w:r>
+        <w:rPr>
+          <w:sz w:val="24"/>
+          <w:szCs w:val="24"/>
+        </w:rPr>
+        <w:t xml:space="preserve"> with the elements around him. The world can be difficult to reckon with when you lack confidence and courage. So, Arthur took it upon himself to search for a way to change this, and to change it quickly.</w:t>
       </w:r>
       <w:r>
         <w:rPr>
@@ -128,7 +142,14 @@
           <w:szCs w:val="24"/>
         </w:rPr>
         <w:tab/>
-        <w:t>“I need to be strong,” announced Arthur, with the most conviction he had said anything before.</w:t>
+        <w:t>“I need to be strong,” announced Arthur</w:t>
+      </w:r>
+      <w:r>
+        <w:rPr>
+          <w:sz w:val="24"/>
+          <w:szCs w:val="24"/>
+        </w:rPr>
+        <w:t>.</w:t>
       </w:r>
     </w:p>
     <w:p>
@@ -144,7 +165,21 @@
           <w:szCs w:val="24"/>
         </w:rPr>
         <w:tab/>
-        <w:t>“I knew you would see me,” said the old lady.  “Come this way.”</w:t>
+        <w:t xml:space="preserve">“I knew you would </w:t>
+      </w:r>
+      <w:r>
+        <w:rPr>
+          <w:sz w:val="24"/>
+          <w:szCs w:val="24"/>
+        </w:rPr>
+        <w:t>visit someday soon</w:t>
+      </w:r>
+      <w:r>
+        <w:rPr>
+          <w:sz w:val="24"/>
+          <w:szCs w:val="24"/>
+        </w:rPr>
+        <w:t>,” said the old lady.  “Come this way.”</w:t>
       </w:r>
     </w:p>
     <w:p>
@@ -160,7 +195,7 @@
           <w:szCs w:val="24"/>
         </w:rPr>
         <w:tab/>
-        <w:t>Arthur followed the old lady into her old cottage</w:t>
+        <w:t>Arthur followed the old lady into her cottage</w:t>
       </w:r>
       <w:r>
         <w:rPr>
@@ -174,7 +209,21 @@
           <w:sz w:val="24"/>
           <w:szCs w:val="24"/>
         </w:rPr>
-        <w:t xml:space="preserve">s soon as the door was closed, the old lady produced a bubbling potion from behind her back. </w:t>
+        <w:t xml:space="preserve">s soon as the door was closed, </w:t>
+      </w:r>
+      <w:r>
+        <w:rPr>
+          <w:sz w:val="24"/>
+          <w:szCs w:val="24"/>
+        </w:rPr>
+        <w:t xml:space="preserve">she </w:t>
+      </w:r>
+      <w:r>
+        <w:rPr>
+          <w:sz w:val="24"/>
+          <w:szCs w:val="24"/>
+        </w:rPr>
+        <w:t xml:space="preserve">produced a bubbling potion from behind her back. </w:t>
       </w:r>
     </w:p>
     <w:p>
@@ -237,13 +286,6 @@
         <w:tab/>
         <w:t>Without another word, Arthur gulped down the potion.</w:t>
       </w:r>
-      <w:r>
-        <w:rPr>
-          <w:sz w:val="24"/>
-          <w:szCs w:val="24"/>
-        </w:rPr>
-        <w:br/>
-      </w:r>
     </w:p>
     <w:p>
       <w:pPr>
@@ -260,13 +302,6 @@
         <w:tab/>
         <w:t>“Oh, one more thing, Arthur.”</w:t>
       </w:r>
-      <w:r>
-        <w:rPr>
-          <w:sz w:val="24"/>
-          <w:szCs w:val="24"/>
-        </w:rPr>
-        <w:br/>
-      </w:r>
     </w:p>
     <w:p>
       <w:pPr>
@@ -282,6 +317,180 @@
         </w:rPr>
         <w:tab/>
         <w:t>“What is it?” Arthur looked up, already beginning to feel stronger.</w:t>
+      </w:r>
+    </w:p>
+    <w:p>
+      <w:pPr>
+        <w:rPr>
+          <w:sz w:val="24"/>
+          <w:szCs w:val="24"/>
+        </w:rPr>
+      </w:pPr>
+      <w:r>
+        <w:rPr>
+          <w:sz w:val="24"/>
+          <w:szCs w:val="24"/>
+        </w:rPr>
+        <w:tab/>
+        <w:t xml:space="preserve">“You will throw yourself into battle as you never have before. You will be </w:t>
+      </w:r>
+      <w:r>
+        <w:rPr>
+          <w:sz w:val="24"/>
+          <w:szCs w:val="24"/>
+        </w:rPr>
+        <w:t>tough</w:t>
+      </w:r>
+      <w:r>
+        <w:rPr>
+          <w:sz w:val="24"/>
+          <w:szCs w:val="24"/>
+        </w:rPr>
+        <w:t>, that is for certain. In fact, you are cursed to fight – forever!</w:t>
+      </w:r>
+    </w:p>
+    <w:p>
+      <w:pPr>
+        <w:rPr>
+          <w:sz w:val="24"/>
+          <w:szCs w:val="24"/>
+        </w:rPr>
+      </w:pPr>
+      <w:r>
+        <w:rPr>
+          <w:sz w:val="24"/>
+          <w:szCs w:val="24"/>
+        </w:rPr>
+        <w:tab/>
+        <w:t>The old lady’s face grew darker and she began to cackle.</w:t>
+      </w:r>
+      <w:r>
+        <w:rPr>
+          <w:sz w:val="24"/>
+          <w:szCs w:val="24"/>
+        </w:rPr>
+        <w:br/>
+      </w:r>
+      <w:r>
+        <w:rPr>
+          <w:sz w:val="24"/>
+          <w:szCs w:val="24"/>
+        </w:rPr>
+        <w:tab/>
+      </w:r>
+      <w:r>
+        <w:rPr>
+          <w:b/>
+          <w:bCs/>
+          <w:i/>
+          <w:iCs/>
+          <w:sz w:val="24"/>
+          <w:szCs w:val="24"/>
+        </w:rPr>
+        <w:t xml:space="preserve">“They fight you or you fight them. Either way, </w:t>
+      </w:r>
+      <w:proofErr w:type="gramStart"/>
+      <w:r>
+        <w:rPr>
+          <w:b/>
+          <w:bCs/>
+          <w:i/>
+          <w:iCs/>
+          <w:sz w:val="24"/>
+          <w:szCs w:val="24"/>
+        </w:rPr>
+        <w:t>you’ll</w:t>
+      </w:r>
+      <w:proofErr w:type="gramEnd"/>
+      <w:r>
+        <w:rPr>
+          <w:b/>
+          <w:bCs/>
+          <w:i/>
+          <w:iCs/>
+          <w:sz w:val="24"/>
+          <w:szCs w:val="24"/>
+        </w:rPr>
+        <w:t xml:space="preserve"> fight again!</w:t>
+      </w:r>
+      <w:r>
+        <w:rPr>
+          <w:b/>
+          <w:bCs/>
+          <w:i/>
+          <w:iCs/>
+          <w:sz w:val="24"/>
+          <w:szCs w:val="24"/>
+        </w:rPr>
+        <w:t xml:space="preserve"> </w:t>
+      </w:r>
+      <w:r>
+        <w:rPr>
+          <w:b/>
+          <w:bCs/>
+          <w:i/>
+          <w:iCs/>
+          <w:sz w:val="24"/>
+          <w:szCs w:val="24"/>
+        </w:rPr>
+        <w:t xml:space="preserve">They fight you or you fight them. Either way, </w:t>
+      </w:r>
+      <w:proofErr w:type="gramStart"/>
+      <w:r>
+        <w:rPr>
+          <w:b/>
+          <w:bCs/>
+          <w:i/>
+          <w:iCs/>
+          <w:sz w:val="24"/>
+          <w:szCs w:val="24"/>
+        </w:rPr>
+        <w:t>you’ll</w:t>
+      </w:r>
+      <w:proofErr w:type="gramEnd"/>
+      <w:r>
+        <w:rPr>
+          <w:b/>
+          <w:bCs/>
+          <w:i/>
+          <w:iCs/>
+          <w:sz w:val="24"/>
+          <w:szCs w:val="24"/>
+        </w:rPr>
+        <w:t xml:space="preserve"> fight again!</w:t>
+      </w:r>
+      <w:r>
+        <w:rPr>
+          <w:b/>
+          <w:bCs/>
+          <w:i/>
+          <w:iCs/>
+          <w:sz w:val="24"/>
+          <w:szCs w:val="24"/>
+        </w:rPr>
+        <w:t xml:space="preserve"> </w:t>
+      </w:r>
+      <w:r>
+        <w:rPr>
+          <w:b/>
+          <w:bCs/>
+          <w:i/>
+          <w:iCs/>
+          <w:sz w:val="24"/>
+          <w:szCs w:val="24"/>
+        </w:rPr>
+        <w:t>They fight you or you fight them. Either way, you’ll fight again</w:t>
+      </w:r>
+      <w:r>
+        <w:rPr>
+          <w:b/>
+          <w:bCs/>
+          <w:i/>
+          <w:iCs/>
+          <w:sz w:val="24"/>
+          <w:szCs w:val="24"/>
+        </w:rPr>
+        <w:t>…”</w:t>
       </w:r>
     </w:p>
     <w:p>
@@ -295,91 +504,115 @@
     <w:p>
       <w:pPr>
         <w:rPr>
-          <w:sz w:val="24"/>
-          <w:szCs w:val="24"/>
+          <w:b/>
+          <w:bCs/>
+          <w:sz w:val="48"/>
+          <w:szCs w:val="48"/>
         </w:rPr>
       </w:pPr>
       <w:r>
         <w:rPr>
-          <w:sz w:val="24"/>
-          <w:szCs w:val="24"/>
-        </w:rPr>
-        <w:tab/>
-        <w:t>“You will throw yourself into battle as you never have before. You will be strong, that is for certain. In fact, you are cursed to fight – forever!</w:t>
+          <w:b/>
+          <w:bCs/>
+          <w:sz w:val="48"/>
+          <w:szCs w:val="48"/>
+        </w:rPr>
+        <w:t>Arthur, we wish you luck in battle.</w:t>
+      </w:r>
+      <w:r>
+        <w:rPr>
+          <w:b/>
+          <w:bCs/>
+          <w:sz w:val="48"/>
+          <w:szCs w:val="48"/>
+        </w:rPr>
+        <w:br/>
+      </w:r>
+      <w:r>
+        <w:rPr>
+          <w:b/>
+          <w:bCs/>
+          <w:sz w:val="48"/>
+          <w:szCs w:val="48"/>
+        </w:rPr>
+        <w:br/>
+      </w:r>
+      <w:r>
+        <w:rPr>
+          <w:b/>
+          <w:bCs/>
+          <w:i/>
+          <w:iCs/>
+          <w:sz w:val="48"/>
+          <w:szCs w:val="48"/>
+        </w:rPr>
+        <w:t>END SCENE after Arthur has drunk antidote:</w:t>
       </w:r>
     </w:p>
     <w:p>
       <w:pPr>
         <w:rPr>
-          <w:sz w:val="24"/>
-          <w:szCs w:val="24"/>
+          <w:b/>
+          <w:bCs/>
+          <w:sz w:val="48"/>
+          <w:szCs w:val="48"/>
         </w:rPr>
       </w:pPr>
       <w:r>
         <w:rPr>
-          <w:sz w:val="24"/>
-          <w:szCs w:val="24"/>
-        </w:rPr>
-        <w:tab/>
-        <w:t>The old lady’s face grew darker and she began to cackle.</w:t>
-      </w:r>
-      <w:r>
-        <w:rPr>
-          <w:sz w:val="24"/>
-          <w:szCs w:val="24"/>
+          <w:b/>
+          <w:bCs/>
+          <w:sz w:val="48"/>
+          <w:szCs w:val="48"/>
+        </w:rPr>
+        <w:t xml:space="preserve"> </w:t>
+      </w:r>
+      <w:r>
+        <w:rPr>
+          <w:b/>
+          <w:bCs/>
+          <w:sz w:val="48"/>
+          <w:szCs w:val="48"/>
         </w:rPr>
         <w:br/>
-      </w:r>
-      <w:r>
-        <w:rPr>
-          <w:sz w:val="24"/>
-          <w:szCs w:val="24"/>
-        </w:rPr>
-        <w:tab/>
-      </w:r>
-      <w:r>
-        <w:rPr>
-          <w:b/>
-          <w:bCs/>
-          <w:i/>
-          <w:iCs/>
-          <w:sz w:val="24"/>
-          <w:szCs w:val="24"/>
-        </w:rPr>
-        <w:t xml:space="preserve">“They fight you or you fight them. Either way, </w:t>
+        <w:t xml:space="preserve">“Congratulations, Arthur! You killed the </w:t>
+      </w:r>
+      <w:r>
+        <w:rPr>
+          <w:b/>
+          <w:bCs/>
+          <w:sz w:val="48"/>
+          <w:szCs w:val="48"/>
+        </w:rPr>
+        <w:lastRenderedPageBreak/>
+        <w:t xml:space="preserve">witch and drank the antidote. You are free to be yourself again! </w:t>
+      </w:r>
+      <w:r>
+        <w:rPr>
+          <w:b/>
+          <w:bCs/>
+          <w:sz w:val="48"/>
+          <w:szCs w:val="48"/>
+        </w:rPr>
+        <w:t xml:space="preserve">But remember, </w:t>
       </w:r>
       <w:proofErr w:type="gramStart"/>
       <w:r>
         <w:rPr>
           <w:b/>
           <w:bCs/>
-          <w:i/>
-          <w:iCs/>
-          <w:sz w:val="24"/>
-          <w:szCs w:val="24"/>
-        </w:rPr>
-        <w:t>you’ll</w:t>
+          <w:sz w:val="48"/>
+          <w:szCs w:val="48"/>
+        </w:rPr>
+        <w:t>don’t</w:t>
       </w:r>
       <w:proofErr w:type="gramEnd"/>
       <w:r>
         <w:rPr>
           <w:b/>
           <w:bCs/>
-          <w:i/>
-          <w:iCs/>
-          <w:sz w:val="24"/>
-          <w:szCs w:val="24"/>
-        </w:rPr>
-        <w:t xml:space="preserve"> fight again!</w:t>
-      </w:r>
-      <w:r>
-        <w:rPr>
-          <w:b/>
-          <w:bCs/>
-          <w:i/>
-          <w:iCs/>
-          <w:sz w:val="24"/>
-          <w:szCs w:val="24"/>
+          <w:sz w:val="48"/>
+          <w:szCs w:val="48"/>
         </w:rPr>
         <w:t xml:space="preserve"> </w:t>
       </w:r>
@@ -387,69 +620,28 @@
         <w:rPr>
           <w:b/>
           <w:bCs/>
-          <w:i/>
-          <w:iCs/>
-          <w:sz w:val="24"/>
-          <w:szCs w:val="24"/>
-        </w:rPr>
-        <w:t xml:space="preserve">They fight you or you fight them. Either way, </w:t>
-      </w:r>
-      <w:proofErr w:type="gramStart"/>
-      <w:r>
-        <w:rPr>
-          <w:b/>
-          <w:bCs/>
-          <w:i/>
-          <w:iCs/>
-          <w:sz w:val="24"/>
-          <w:szCs w:val="24"/>
-        </w:rPr>
-        <w:t>you’ll</w:t>
-      </w:r>
-      <w:proofErr w:type="gramEnd"/>
-      <w:r>
-        <w:rPr>
-          <w:b/>
-          <w:bCs/>
-          <w:i/>
-          <w:iCs/>
-          <w:sz w:val="24"/>
-          <w:szCs w:val="24"/>
-        </w:rPr>
-        <w:t xml:space="preserve"> fight again!</w:t>
-      </w:r>
-      <w:r>
-        <w:rPr>
-          <w:b/>
-          <w:bCs/>
-          <w:i/>
-          <w:iCs/>
-          <w:sz w:val="24"/>
-          <w:szCs w:val="24"/>
-        </w:rPr>
-        <w:t xml:space="preserve"> </w:t>
-      </w:r>
-      <w:r>
-        <w:rPr>
-          <w:b/>
-          <w:bCs/>
-          <w:i/>
-          <w:iCs/>
-          <w:sz w:val="24"/>
-          <w:szCs w:val="24"/>
-        </w:rPr>
-        <w:t>They fight you or you fight them. Either way, you’ll fight again</w:t>
-      </w:r>
-      <w:r>
-        <w:rPr>
-          <w:b/>
-          <w:bCs/>
-          <w:i/>
-          <w:iCs/>
-          <w:sz w:val="24"/>
-          <w:szCs w:val="24"/>
-        </w:rPr>
-        <w:t>…”</w:t>
+          <w:sz w:val="48"/>
+          <w:szCs w:val="48"/>
+        </w:rPr>
+        <w:t xml:space="preserve">leave your confidence and courage behind. You may need </w:t>
+      </w:r>
+      <w:r>
+        <w:rPr>
+          <w:b/>
+          <w:bCs/>
+          <w:sz w:val="48"/>
+          <w:szCs w:val="48"/>
+        </w:rPr>
+        <w:t>them</w:t>
+      </w:r>
+      <w:r>
+        <w:rPr>
+          <w:b/>
+          <w:bCs/>
+          <w:sz w:val="48"/>
+          <w:szCs w:val="48"/>
+        </w:rPr>
+        <w:t xml:space="preserve"> for life’s future battles…”</w:t>
       </w:r>
     </w:p>
     <w:p>
@@ -459,55 +651,11 @@
           <w:szCs w:val="24"/>
         </w:rPr>
       </w:pPr>
-    </w:p>
-    <w:p>
-      <w:pPr>
-        <w:rPr>
-          <w:sz w:val="24"/>
-          <w:szCs w:val="24"/>
-        </w:rPr>
-      </w:pPr>
-    </w:p>
-    <w:p>
-      <w:pPr>
-        <w:rPr>
-          <w:sz w:val="24"/>
-          <w:szCs w:val="24"/>
-        </w:rPr>
-      </w:pPr>
-    </w:p>
-    <w:p>
-      <w:pPr>
-        <w:rPr>
-          <w:b/>
-          <w:bCs/>
-          <w:sz w:val="48"/>
-          <w:szCs w:val="48"/>
-        </w:rPr>
-      </w:pPr>
-      <w:r>
-        <w:rPr>
-          <w:b/>
-          <w:bCs/>
-          <w:sz w:val="48"/>
-          <w:szCs w:val="48"/>
-        </w:rPr>
-        <w:t>Arthur, we wish you luck in battle.</w:t>
-      </w:r>
-    </w:p>
-    <w:p>
-      <w:pPr>
-        <w:rPr>
-          <w:sz w:val="24"/>
-          <w:szCs w:val="24"/>
-        </w:rPr>
-      </w:pPr>
-      <w:r>
-        <w:rPr>
-          <w:sz w:val="24"/>
-          <w:szCs w:val="24"/>
-        </w:rPr>
-        <w:lastRenderedPageBreak/>
+      <w:r>
+        <w:rPr>
+          <w:sz w:val="24"/>
+          <w:szCs w:val="24"/>
+        </w:rPr>
         <w:tab/>
       </w:r>
     </w:p>

</xml_diff>